<commit_message>
Added function call chart to manual. Fixed bug where help mode would freeze on retreat
</commit_message>
<xml_diff>
--- a/doc/manual.docx
+++ b/doc/manual.docx
@@ -197,6 +197,8 @@
       <w:r>
         <w:t>List containing coordinates of closest opponent.</w:t>
       </w:r>
+      <w:bookmarkStart w:id="0" w:name="_GoBack"/>
+      <w:bookmarkEnd w:id="0"/>
     </w:p>
     <w:p>
       <w:pPr>
@@ -206,7 +208,331 @@
         <w:t>Top-Level Calling of Functions</w:t>
       </w:r>
     </w:p>
+    <w:p>
+      <w:r>
+        <w:t>Below are call charts for the entire program. In order to keep the chart organized, the charts are divided into separate parts.</w:t>
+      </w:r>
+    </w:p>
+    <w:p>
+      <w:pPr>
+        <w:pStyle w:val="Heading2"/>
+      </w:pPr>
+      <w:r>
+        <w:t>Overall Game</w:t>
+      </w:r>
+    </w:p>
+    <w:p>
+      <w:r>
+        <w:rPr>
+          <w:noProof/>
+        </w:rPr>
+        <w:drawing>
+          <wp:inline distT="0" distB="0" distL="0" distR="0" wp14:anchorId="322BB736" wp14:editId="678D5341">
+            <wp:extent cx="5848718" cy="2107777"/>
+            <wp:effectExtent l="0" t="0" r="0" b="635"/>
+            <wp:docPr id="10" name="Picture 10"/>
+            <wp:cNvGraphicFramePr>
+              <a:graphicFrameLocks xmlns:a="http://schemas.openxmlformats.org/drawingml/2006/main" noChangeAspect="1"/>
+            </wp:cNvGraphicFramePr>
+            <a:graphic xmlns:a="http://schemas.openxmlformats.org/drawingml/2006/main">
+              <a:graphicData uri="http://schemas.openxmlformats.org/drawingml/2006/picture">
+                <pic:pic xmlns:pic="http://schemas.openxmlformats.org/drawingml/2006/picture">
+                  <pic:nvPicPr>
+                    <pic:cNvPr id="10" name="nX0yanytTxa0qaUv9NzA1A_thumb_2b58.jpg"/>
+                    <pic:cNvPicPr/>
+                  </pic:nvPicPr>
+                  <pic:blipFill rotWithShape="1">
+                    <a:blip r:embed="rId7">
+                      <a:extLst>
+                        <a:ext uri="{28A0092B-C50C-407E-A947-70E740481C1C}">
+                          <a14:useLocalDpi xmlns:a14="http://schemas.microsoft.com/office/drawing/2010/main" val="0"/>
+                        </a:ext>
+                      </a:extLst>
+                    </a:blip>
+                    <a:srcRect t="13490" r="1567" b="39212"/>
+                    <a:stretch/>
+                  </pic:blipFill>
+                  <pic:spPr bwMode="auto">
+                    <a:xfrm>
+                      <a:off x="0" y="0"/>
+                      <a:ext cx="5850467" cy="2108407"/>
+                    </a:xfrm>
+                    <a:prstGeom prst="rect">
+                      <a:avLst/>
+                    </a:prstGeom>
+                    <a:ln>
+                      <a:noFill/>
+                    </a:ln>
+                    <a:extLst>
+                      <a:ext uri="{53640926-AAD7-44D8-BBD7-CCE9431645EC}">
+                        <a14:shadowObscured xmlns:a14="http://schemas.microsoft.com/office/drawing/2010/main"/>
+                      </a:ext>
+                    </a:extLst>
+                  </pic:spPr>
+                </pic:pic>
+              </a:graphicData>
+            </a:graphic>
+          </wp:inline>
+        </w:drawing>
+      </w:r>
+    </w:p>
     <w:p/>
+    <w:p>
+      <w:pPr>
+        <w:pStyle w:val="Heading2"/>
+      </w:pPr>
+      <w:r>
+        <w:lastRenderedPageBreak/>
+        <w:t>Round Logic</w:t>
+      </w:r>
+      <w:r>
+        <w:rPr>
+          <w:noProof/>
+        </w:rPr>
+        <w:drawing>
+          <wp:inline distT="0" distB="0" distL="0" distR="0" wp14:anchorId="7A3D91D0" wp14:editId="400A390C">
+            <wp:extent cx="5943600" cy="2184400"/>
+            <wp:effectExtent l="0" t="0" r="0" b="0"/>
+            <wp:docPr id="11" name="Picture 11"/>
+            <wp:cNvGraphicFramePr>
+              <a:graphicFrameLocks xmlns:a="http://schemas.openxmlformats.org/drawingml/2006/main" noChangeAspect="1"/>
+            </wp:cNvGraphicFramePr>
+            <a:graphic xmlns:a="http://schemas.openxmlformats.org/drawingml/2006/main">
+              <a:graphicData uri="http://schemas.openxmlformats.org/drawingml/2006/picture">
+                <pic:pic xmlns:pic="http://schemas.openxmlformats.org/drawingml/2006/picture">
+                  <pic:nvPicPr>
+                    <pic:cNvPr id="11" name="iDBv3DyfQIaORjbNbMHr5g_thumb_2b59.jpg"/>
+                    <pic:cNvPicPr/>
+                  </pic:nvPicPr>
+                  <pic:blipFill rotWithShape="1">
+                    <a:blip r:embed="rId8">
+                      <a:extLst>
+                        <a:ext uri="{28A0092B-C50C-407E-A947-70E740481C1C}">
+                          <a14:useLocalDpi xmlns:a14="http://schemas.microsoft.com/office/drawing/2010/main" val="0"/>
+                        </a:ext>
+                      </a:extLst>
+                    </a:blip>
+                    <a:srcRect t="11965" b="39032"/>
+                    <a:stretch/>
+                  </pic:blipFill>
+                  <pic:spPr bwMode="auto">
+                    <a:xfrm>
+                      <a:off x="0" y="0"/>
+                      <a:ext cx="5943600" cy="2184400"/>
+                    </a:xfrm>
+                    <a:prstGeom prst="rect">
+                      <a:avLst/>
+                    </a:prstGeom>
+                    <a:ln>
+                      <a:noFill/>
+                    </a:ln>
+                    <a:extLst>
+                      <a:ext uri="{53640926-AAD7-44D8-BBD7-CCE9431645EC}">
+                        <a14:shadowObscured xmlns:a14="http://schemas.microsoft.com/office/drawing/2010/main"/>
+                      </a:ext>
+                    </a:extLst>
+                  </pic:spPr>
+                </pic:pic>
+              </a:graphicData>
+            </a:graphic>
+          </wp:inline>
+        </w:drawing>
+      </w:r>
+    </w:p>
+    <w:p/>
+    <w:p>
+      <w:pPr>
+        <w:pStyle w:val="Heading2"/>
+      </w:pPr>
+      <w:r>
+        <w:t>Human Player Logic</w:t>
+      </w:r>
+      <w:r>
+        <w:rPr>
+          <w:noProof/>
+        </w:rPr>
+        <w:drawing>
+          <wp:inline distT="0" distB="0" distL="0" distR="0" wp14:anchorId="595C0266" wp14:editId="013619AA">
+            <wp:extent cx="5943600" cy="1693333"/>
+            <wp:effectExtent l="0" t="0" r="0" b="0"/>
+            <wp:docPr id="12" name="Picture 12"/>
+            <wp:cNvGraphicFramePr>
+              <a:graphicFrameLocks xmlns:a="http://schemas.openxmlformats.org/drawingml/2006/main" noChangeAspect="1"/>
+            </wp:cNvGraphicFramePr>
+            <a:graphic xmlns:a="http://schemas.openxmlformats.org/drawingml/2006/main">
+              <a:graphicData uri="http://schemas.openxmlformats.org/drawingml/2006/picture">
+                <pic:pic xmlns:pic="http://schemas.openxmlformats.org/drawingml/2006/picture">
+                  <pic:nvPicPr>
+                    <pic:cNvPr id="12" name="AlEB4YPeRpezXIDNmxR02A_thumb_2b5c.jpg"/>
+                    <pic:cNvPicPr/>
+                  </pic:nvPicPr>
+                  <pic:blipFill rotWithShape="1">
+                    <a:blip r:embed="rId9">
+                      <a:extLst>
+                        <a:ext uri="{28A0092B-C50C-407E-A947-70E740481C1C}">
+                          <a14:useLocalDpi xmlns:a14="http://schemas.microsoft.com/office/drawing/2010/main" val="0"/>
+                        </a:ext>
+                      </a:extLst>
+                    </a:blip>
+                    <a:srcRect t="10256" b="51757"/>
+                    <a:stretch/>
+                  </pic:blipFill>
+                  <pic:spPr bwMode="auto">
+                    <a:xfrm>
+                      <a:off x="0" y="0"/>
+                      <a:ext cx="5943600" cy="1693333"/>
+                    </a:xfrm>
+                    <a:prstGeom prst="rect">
+                      <a:avLst/>
+                    </a:prstGeom>
+                    <a:ln>
+                      <a:noFill/>
+                    </a:ln>
+                    <a:extLst>
+                      <a:ext uri="{53640926-AAD7-44D8-BBD7-CCE9431645EC}">
+                        <a14:shadowObscured xmlns:a14="http://schemas.microsoft.com/office/drawing/2010/main"/>
+                      </a:ext>
+                    </a:extLst>
+                  </pic:spPr>
+                </pic:pic>
+              </a:graphicData>
+            </a:graphic>
+          </wp:inline>
+        </w:drawing>
+      </w:r>
+    </w:p>
+    <w:p>
+      <w:pPr>
+        <w:pStyle w:val="Heading2"/>
+      </w:pPr>
+    </w:p>
+    <w:p>
+      <w:pPr>
+        <w:pStyle w:val="Heading2"/>
+      </w:pPr>
+      <w:r>
+        <w:t>Computer Player Logic</w:t>
+      </w:r>
+    </w:p>
+    <w:p>
+      <w:r>
+        <w:rPr>
+          <w:noProof/>
+        </w:rPr>
+        <w:drawing>
+          <wp:inline distT="0" distB="0" distL="0" distR="0" wp14:anchorId="5257295B" wp14:editId="4B49772C">
+            <wp:extent cx="5943600" cy="3175000"/>
+            <wp:effectExtent l="0" t="0" r="0" b="0"/>
+            <wp:docPr id="13" name="Picture 13"/>
+            <wp:cNvGraphicFramePr>
+              <a:graphicFrameLocks xmlns:a="http://schemas.openxmlformats.org/drawingml/2006/main" noChangeAspect="1"/>
+            </wp:cNvGraphicFramePr>
+            <a:graphic xmlns:a="http://schemas.openxmlformats.org/drawingml/2006/main">
+              <a:graphicData uri="http://schemas.openxmlformats.org/drawingml/2006/picture">
+                <pic:pic xmlns:pic="http://schemas.openxmlformats.org/drawingml/2006/picture">
+                  <pic:nvPicPr>
+                    <pic:cNvPr id="13" name="UNADJUSTEDNONRAW_thumb_2b5e.jpg"/>
+                    <pic:cNvPicPr/>
+                  </pic:nvPicPr>
+                  <pic:blipFill rotWithShape="1">
+                    <a:blip r:embed="rId10">
+                      <a:extLst>
+                        <a:ext uri="{28A0092B-C50C-407E-A947-70E740481C1C}">
+                          <a14:useLocalDpi xmlns:a14="http://schemas.microsoft.com/office/drawing/2010/main" val="0"/>
+                        </a:ext>
+                      </a:extLst>
+                    </a:blip>
+                    <a:srcRect t="9687" b="19089"/>
+                    <a:stretch/>
+                  </pic:blipFill>
+                  <pic:spPr bwMode="auto">
+                    <a:xfrm>
+                      <a:off x="0" y="0"/>
+                      <a:ext cx="5943600" cy="3175000"/>
+                    </a:xfrm>
+                    <a:prstGeom prst="rect">
+                      <a:avLst/>
+                    </a:prstGeom>
+                    <a:ln>
+                      <a:noFill/>
+                    </a:ln>
+                    <a:extLst>
+                      <a:ext uri="{53640926-AAD7-44D8-BBD7-CCE9431645EC}">
+                        <a14:shadowObscured xmlns:a14="http://schemas.microsoft.com/office/drawing/2010/main"/>
+                      </a:ext>
+                    </a:extLst>
+                  </pic:spPr>
+                </pic:pic>
+              </a:graphicData>
+            </a:graphic>
+          </wp:inline>
+        </w:drawing>
+      </w:r>
+    </w:p>
+    <w:p>
+      <w:pPr>
+        <w:pStyle w:val="Heading2"/>
+      </w:pPr>
+      <w:r>
+        <w:lastRenderedPageBreak/>
+        <w:t>Help Mode Logic</w:t>
+      </w:r>
+    </w:p>
+    <w:p>
+      <w:r>
+        <w:rPr>
+          <w:noProof/>
+        </w:rPr>
+        <w:drawing>
+          <wp:inline distT="0" distB="0" distL="0" distR="0" wp14:anchorId="192AC263" wp14:editId="5CD94723">
+            <wp:extent cx="5943280" cy="3158067"/>
+            <wp:effectExtent l="0" t="0" r="635" b="4445"/>
+            <wp:docPr id="14" name="Picture 14"/>
+            <wp:cNvGraphicFramePr>
+              <a:graphicFrameLocks xmlns:a="http://schemas.openxmlformats.org/drawingml/2006/main" noChangeAspect="1"/>
+            </wp:cNvGraphicFramePr>
+            <a:graphic xmlns:a="http://schemas.openxmlformats.org/drawingml/2006/main">
+              <a:graphicData uri="http://schemas.openxmlformats.org/drawingml/2006/picture">
+                <pic:pic xmlns:pic="http://schemas.openxmlformats.org/drawingml/2006/picture">
+                  <pic:nvPicPr>
+                    <pic:cNvPr id="14" name="UNADJUSTEDNONRAW_thumb_2b60.jpg"/>
+                    <pic:cNvPicPr/>
+                  </pic:nvPicPr>
+                  <pic:blipFill rotWithShape="1">
+                    <a:blip r:embed="rId11">
+                      <a:extLst>
+                        <a:ext uri="{28A0092B-C50C-407E-A947-70E740481C1C}">
+                          <a14:useLocalDpi xmlns:a14="http://schemas.microsoft.com/office/drawing/2010/main" val="0"/>
+                        </a:ext>
+                      </a:extLst>
+                    </a:blip>
+                    <a:srcRect t="11776" b="17375"/>
+                    <a:stretch/>
+                  </pic:blipFill>
+                  <pic:spPr bwMode="auto">
+                    <a:xfrm>
+                      <a:off x="0" y="0"/>
+                      <a:ext cx="5943600" cy="3158237"/>
+                    </a:xfrm>
+                    <a:prstGeom prst="rect">
+                      <a:avLst/>
+                    </a:prstGeom>
+                    <a:ln>
+                      <a:noFill/>
+                    </a:ln>
+                    <a:extLst>
+                      <a:ext uri="{53640926-AAD7-44D8-BBD7-CCE9431645EC}">
+                        <a14:shadowObscured xmlns:a14="http://schemas.microsoft.com/office/drawing/2010/main"/>
+                      </a:ext>
+                    </a:extLst>
+                  </pic:spPr>
+                </pic:pic>
+              </a:graphicData>
+            </a:graphic>
+          </wp:inline>
+        </w:drawing>
+      </w:r>
+    </w:p>
     <w:p>
       <w:pPr>
         <w:pStyle w:val="Heading1"/>
@@ -494,14 +820,7 @@
               <w:rPr>
                 <w:b w:val="0"/>
               </w:rPr>
-              <w:t xml:space="preserve">Added menu for round logic. Players alternate during each round. Current player is properly displayed. Added color choice – human chooses color or computer randomly </w:t>
-            </w:r>
-            <w:r>
-              <w:rPr>
-                <w:b w:val="0"/>
-              </w:rPr>
-              <w:lastRenderedPageBreak/>
-              <w:t>chooses color. Added random dice roll to determine who is first to play.</w:t>
+              <w:t>Added menu for round logic. Players alternate during each round. Current player is properly displayed. Added color choice – human chooses color or computer randomly chooses color. Added random dice roll to determine who is first to play.</w:t>
             </w:r>
           </w:p>
         </w:tc>
@@ -514,7 +833,6 @@
               <w:cnfStyle w:val="000000100000" w:firstRow="0" w:lastRow="0" w:firstColumn="0" w:lastColumn="0" w:oddVBand="0" w:evenVBand="0" w:oddHBand="1" w:evenHBand="0" w:firstRowFirstColumn="0" w:firstRowLastColumn="0" w:lastRowFirstColumn="0" w:lastRowLastColumn="0"/>
             </w:pPr>
             <w:r>
-              <w:lastRenderedPageBreak/>
               <w:t>2/12/18 10:09pm</w:t>
             </w:r>
           </w:p>
@@ -646,6 +964,7 @@
               <w:rPr>
                 <w:b w:val="0"/>
               </w:rPr>
+              <w:lastRenderedPageBreak/>
               <w:t>Added output for each player’s color. Board now updates after each human move. Debugged issues where game board did not correctly load from file.</w:t>
             </w:r>
           </w:p>
@@ -1110,7 +1429,6 @@
               <w:rPr>
                 <w:b w:val="0"/>
               </w:rPr>
-              <w:lastRenderedPageBreak/>
               <w:t>Added comments for serialization process. Added comments to score counting. Fixed bug in serialization where saving a game would not correctly save game board.</w:t>
             </w:r>
           </w:p>
@@ -1208,6 +1526,7 @@
               <w:rPr>
                 <w:b w:val="0"/>
               </w:rPr>
+              <w:lastRenderedPageBreak/>
               <w:t>Fixed issue where tournament scores would not correctly print if there was a tie. Fixed an issue when points would not be deduced for quitting game. Added round number to serialization.</w:t>
             </w:r>
           </w:p>
@@ -1282,10 +1601,7 @@
         <w:t>sbcl --non-interactive --load program.lsp</w:t>
       </w:r>
     </w:p>
-    <w:p>
-      <w:bookmarkStart w:id="0" w:name="_GoBack"/>
-      <w:bookmarkEnd w:id="0"/>
-    </w:p>
+    <w:p/>
     <w:p>
       <w:pPr>
         <w:pStyle w:val="Heading2"/>
@@ -1315,7 +1631,7 @@
                     <pic:cNvPicPr/>
                   </pic:nvPicPr>
                   <pic:blipFill>
-                    <a:blip r:embed="rId7">
+                    <a:blip r:embed="rId12">
                       <a:extLst>
                         <a:ext uri="{28A0092B-C50C-407E-A947-70E740481C1C}">
                           <a14:useLocalDpi xmlns:a14="http://schemas.microsoft.com/office/drawing/2010/main" val="0"/>
@@ -1373,7 +1689,7 @@
                     <pic:cNvPicPr/>
                   </pic:nvPicPr>
                   <pic:blipFill>
-                    <a:blip r:embed="rId8">
+                    <a:blip r:embed="rId13">
                       <a:extLst>
                         <a:ext uri="{28A0092B-C50C-407E-A947-70E740481C1C}">
                           <a14:useLocalDpi xmlns:a14="http://schemas.microsoft.com/office/drawing/2010/main" val="0"/>
@@ -1430,7 +1746,7 @@
                     <pic:cNvPicPr/>
                   </pic:nvPicPr>
                   <pic:blipFill>
-                    <a:blip r:embed="rId9">
+                    <a:blip r:embed="rId14">
                       <a:extLst>
                         <a:ext uri="{28A0092B-C50C-407E-A947-70E740481C1C}">
                           <a14:useLocalDpi xmlns:a14="http://schemas.microsoft.com/office/drawing/2010/main" val="0"/>
@@ -1488,7 +1804,7 @@
                     <pic:cNvPicPr/>
                   </pic:nvPicPr>
                   <pic:blipFill>
-                    <a:blip r:embed="rId10">
+                    <a:blip r:embed="rId15">
                       <a:extLst>
                         <a:ext uri="{28A0092B-C50C-407E-A947-70E740481C1C}">
                           <a14:useLocalDpi xmlns:a14="http://schemas.microsoft.com/office/drawing/2010/main" val="0"/>
@@ -1546,7 +1862,7 @@
                     <pic:cNvPicPr/>
                   </pic:nvPicPr>
                   <pic:blipFill>
-                    <a:blip r:embed="rId11">
+                    <a:blip r:embed="rId16">
                       <a:extLst>
                         <a:ext uri="{28A0092B-C50C-407E-A947-70E740481C1C}">
                           <a14:useLocalDpi xmlns:a14="http://schemas.microsoft.com/office/drawing/2010/main" val="0"/>
@@ -1604,7 +1920,7 @@
                     <pic:cNvPicPr/>
                   </pic:nvPicPr>
                   <pic:blipFill>
-                    <a:blip r:embed="rId12">
+                    <a:blip r:embed="rId17">
                       <a:extLst>
                         <a:ext uri="{28A0092B-C50C-407E-A947-70E740481C1C}">
                           <a14:useLocalDpi xmlns:a14="http://schemas.microsoft.com/office/drawing/2010/main" val="0"/>
@@ -1665,7 +1981,7 @@
                     <pic:cNvPicPr/>
                   </pic:nvPicPr>
                   <pic:blipFill>
-                    <a:blip r:embed="rId13">
+                    <a:blip r:embed="rId18">
                       <a:extLst>
                         <a:ext uri="{28A0092B-C50C-407E-A947-70E740481C1C}">
                           <a14:useLocalDpi xmlns:a14="http://schemas.microsoft.com/office/drawing/2010/main" val="0"/>
@@ -1723,7 +2039,7 @@
                     <pic:cNvPicPr/>
                   </pic:nvPicPr>
                   <pic:blipFill>
-                    <a:blip r:embed="rId14">
+                    <a:blip r:embed="rId19">
                       <a:extLst>
                         <a:ext uri="{28A0092B-C50C-407E-A947-70E740481C1C}">
                           <a14:useLocalDpi xmlns:a14="http://schemas.microsoft.com/office/drawing/2010/main" val="0"/>
@@ -1738,6 +2054,63 @@
                     <a:xfrm>
                       <a:off x="0" y="0"/>
                       <a:ext cx="5943600" cy="2517140"/>
+                    </a:xfrm>
+                    <a:prstGeom prst="rect">
+                      <a:avLst/>
+                    </a:prstGeom>
+                  </pic:spPr>
+                </pic:pic>
+              </a:graphicData>
+            </a:graphic>
+          </wp:inline>
+        </w:drawing>
+      </w:r>
+    </w:p>
+    <w:p/>
+    <w:p>
+      <w:pPr>
+        <w:pStyle w:val="Heading2"/>
+      </w:pPr>
+      <w:r>
+        <w:t>Overall Game.</w:t>
+      </w:r>
+    </w:p>
+    <w:p>
+      <w:r>
+        <w:rPr>
+          <w:noProof/>
+        </w:rPr>
+        <w:drawing>
+          <wp:inline distT="0" distB="0" distL="0" distR="0" wp14:anchorId="19C37596" wp14:editId="04EC15D6">
+            <wp:extent cx="2895600" cy="5080000"/>
+            <wp:effectExtent l="0" t="0" r="0" b="0"/>
+            <wp:docPr id="15" name="Picture 15"/>
+            <wp:cNvGraphicFramePr>
+              <a:graphicFrameLocks xmlns:a="http://schemas.openxmlformats.org/drawingml/2006/main" noChangeAspect="1"/>
+            </wp:cNvGraphicFramePr>
+            <a:graphic xmlns:a="http://schemas.openxmlformats.org/drawingml/2006/main">
+              <a:graphicData uri="http://schemas.openxmlformats.org/drawingml/2006/picture">
+                <pic:pic xmlns:pic="http://schemas.openxmlformats.org/drawingml/2006/picture">
+                  <pic:nvPicPr>
+                    <pic:cNvPr id="15" name="Screen Shot 2018-03-01 at 11.09.16 PM.png"/>
+                    <pic:cNvPicPr/>
+                  </pic:nvPicPr>
+                  <pic:blipFill>
+                    <a:blip r:embed="rId20">
+                      <a:extLst>
+                        <a:ext uri="{28A0092B-C50C-407E-A947-70E740481C1C}">
+                          <a14:useLocalDpi xmlns:a14="http://schemas.microsoft.com/office/drawing/2010/main" val="0"/>
+                        </a:ext>
+                      </a:extLst>
+                    </a:blip>
+                    <a:stretch>
+                      <a:fillRect/>
+                    </a:stretch>
+                  </pic:blipFill>
+                  <pic:spPr>
+                    <a:xfrm>
+                      <a:off x="0" y="0"/>
+                      <a:ext cx="2895600" cy="5080000"/>
                     </a:xfrm>
                     <a:prstGeom prst="rect">
                       <a:avLst/>

</xml_diff>

<commit_message>
Added manual.pdf. Added more data structure descriptions to manual
</commit_message>
<xml_diff>
--- a/doc/manual.docx
+++ b/doc/manual.docx
@@ -92,6 +92,9 @@
       <w:r>
         <w:t>player-one, player-one’s color, player-two, and player-two color.</w:t>
       </w:r>
+      <w:r>
+        <w:t xml:space="preserve"> The order of the players is determined on how the game is started. If a new game is started, player-one is the first player that won the dice-roll. If the game is loaded from file, player-one is the computer. Going forward, this structure should be standardized in order to avoid redundant selector functions.</w:t>
+      </w:r>
     </w:p>
     <w:p>
       <w:pPr>
@@ -117,7 +120,40 @@
         </w:numPr>
       </w:pPr>
       <w:r>
-        <w:t>List of lists representing the board. Each list is a row. Each row contains n number of strings that represent a game piece.</w:t>
+        <w:t xml:space="preserve">List of lists representing the board. Each list is a row. Each row contains </w:t>
+      </w:r>
+      <w:r>
+        <w:rPr>
+          <w:i/>
+        </w:rPr>
+        <w:t>n</w:t>
+      </w:r>
+      <w:r>
+        <w:t xml:space="preserve"> number of strings that represent a game piece.</w:t>
+      </w:r>
+    </w:p>
+    <w:p>
+      <w:pPr>
+        <w:pStyle w:val="ListParagraph"/>
+        <w:numPr>
+          <w:ilvl w:val="1"/>
+          <w:numId w:val="1"/>
+        </w:numPr>
+      </w:pPr>
+      <w:r>
+        <w:t xml:space="preserve">The board is sometimes un-nested for convenience. Using the </w:t>
+      </w:r>
+      <w:r>
+        <w:rPr>
+          <w:i/>
+        </w:rPr>
+        <w:t>flatten</w:t>
+      </w:r>
+      <w:r>
+        <w:t xml:space="preserve"> function, the each row inside the board is concatenated so the entire board is represente</w:t>
+      </w:r>
+      <w:r>
+        <w:t xml:space="preserve">d as a single list. </w:t>
       </w:r>
     </w:p>
     <w:p>
@@ -173,6 +209,9 @@
       <w:r>
         <w:t xml:space="preserve">List of coordinates representing game pieces for computer. </w:t>
       </w:r>
+      <w:r>
+        <w:t>Each coordinate contains a list where the first element is the row number and the second element is the column number.</w:t>
+      </w:r>
     </w:p>
     <w:p>
       <w:pPr>
@@ -197,6 +236,9 @@
       <w:r>
         <w:t>List containing coordinates of closest opponent.</w:t>
       </w:r>
+      <w:r>
+        <w:t xml:space="preserve"> The first element is the row number and the second element is the column number.</w:t>
+      </w:r>
       <w:bookmarkStart w:id="0" w:name="_GoBack"/>
       <w:bookmarkEnd w:id="0"/>
     </w:p>
@@ -218,6 +260,7 @@
         <w:pStyle w:val="Heading2"/>
       </w:pPr>
       <w:r>
+        <w:lastRenderedPageBreak/>
         <w:t>Overall Game</w:t>
       </w:r>
     </w:p>
@@ -282,7 +325,6 @@
         <w:pStyle w:val="Heading2"/>
       </w:pPr>
       <w:r>
-        <w:lastRenderedPageBreak/>
         <w:t>Round Logic</w:t>
       </w:r>
       <w:r>
@@ -345,6 +387,7 @@
         <w:pStyle w:val="Heading2"/>
       </w:pPr>
       <w:r>
+        <w:lastRenderedPageBreak/>
         <w:t>Human Player Logic</w:t>
       </w:r>
       <w:r>

</xml_diff>